<commit_message>
updated rules bonus/malus + created pdf snapshot for Schedule doc
</commit_message>
<xml_diff>
--- a/Schedule_2018.docx
+++ b/Schedule_2018.docx
@@ -12,6 +12,8 @@
           <w:b/>
         </w:rPr>
       </w:pPr>
+      <w:bookmarkStart w:id="0" w:name="_GoBack"/>
+      <w:bookmarkEnd w:id="0"/>
       <w:r>
         <w:rPr>
           <w:rFonts w:ascii="Times New Roman" w:eastAsia="Times New Roman" w:hAnsi="Times New Roman" w:cs="Times New Roman"/>
@@ -801,16 +803,7 @@
                 <w:sz w:val="20"/>
                 <w:szCs w:val="20"/>
               </w:rPr>
-              <w:t>A</w:t>
-            </w:r>
-            <w:r>
-              <w:rPr>
-                <w:rFonts w:ascii="Times New Roman" w:eastAsia="Times New Roman" w:hAnsi="Times New Roman" w:cs="Times New Roman"/>
-                <w:b/>
-                <w:sz w:val="20"/>
-                <w:szCs w:val="20"/>
-              </w:rPr>
-              <w:t xml:space="preserve">ssignment </w:t>
+              <w:t xml:space="preserve">Assignment </w:t>
             </w:r>
             <w:r>
               <w:rPr>
@@ -1114,51 +1107,34 @@
                 <w:sz w:val="20"/>
                 <w:szCs w:val="20"/>
               </w:rPr>
-              <w:t>Vision, Use Case Model, Supplementary Speci</w:t>
-            </w:r>
-            <w:r>
-              <w:rPr>
-                <w:rFonts w:ascii="Times New Roman" w:eastAsia="Times New Roman" w:hAnsi="Times New Roman" w:cs="Times New Roman"/>
-                <w:sz w:val="20"/>
-                <w:szCs w:val="20"/>
-              </w:rPr>
-              <w:t>fication, Glossary documents</w:t>
-            </w:r>
-          </w:p>
-          <w:p>
-            <w:pPr>
-              <w:rPr>
-                <w:rFonts w:ascii="Times New Roman" w:eastAsia="Times New Roman" w:hAnsi="Times New Roman" w:cs="Times New Roman"/>
-                <w:sz w:val="20"/>
-                <w:szCs w:val="20"/>
-              </w:rPr>
-            </w:pPr>
-          </w:p>
-          <w:p>
-            <w:pPr>
-              <w:rPr>
-                <w:rFonts w:ascii="Times New Roman" w:eastAsia="Times New Roman" w:hAnsi="Times New Roman" w:cs="Times New Roman"/>
-                <w:sz w:val="20"/>
-                <w:szCs w:val="20"/>
-              </w:rPr>
-            </w:pPr>
-            <w:r>
-              <w:rPr>
-                <w:rFonts w:ascii="Times New Roman" w:eastAsia="Times New Roman" w:hAnsi="Times New Roman" w:cs="Times New Roman"/>
-                <w:b/>
-                <w:sz w:val="20"/>
-                <w:szCs w:val="20"/>
-              </w:rPr>
-              <w:t>Assignment A1</w:t>
-            </w:r>
-            <w:r>
-              <w:rPr>
-                <w:rFonts w:ascii="Times New Roman" w:eastAsia="Times New Roman" w:hAnsi="Times New Roman" w:cs="Times New Roman"/>
-                <w:b/>
-                <w:sz w:val="20"/>
-                <w:szCs w:val="20"/>
-              </w:rPr>
-              <w:t xml:space="preserve"> - documentation</w:t>
+              <w:t>Vision, Use Case Model, Supplementary Specification, Glossary documents</w:t>
+            </w:r>
+          </w:p>
+          <w:p>
+            <w:pPr>
+              <w:rPr>
+                <w:rFonts w:ascii="Times New Roman" w:eastAsia="Times New Roman" w:hAnsi="Times New Roman" w:cs="Times New Roman"/>
+                <w:sz w:val="20"/>
+                <w:szCs w:val="20"/>
+              </w:rPr>
+            </w:pPr>
+          </w:p>
+          <w:p>
+            <w:pPr>
+              <w:rPr>
+                <w:rFonts w:ascii="Times New Roman" w:eastAsia="Times New Roman" w:hAnsi="Times New Roman" w:cs="Times New Roman"/>
+                <w:sz w:val="20"/>
+                <w:szCs w:val="20"/>
+              </w:rPr>
+            </w:pPr>
+            <w:r>
+              <w:rPr>
+                <w:rFonts w:ascii="Times New Roman" w:eastAsia="Times New Roman" w:hAnsi="Times New Roman" w:cs="Times New Roman"/>
+                <w:b/>
+                <w:sz w:val="20"/>
+                <w:szCs w:val="20"/>
+              </w:rPr>
+              <w:t>Assignment A1 - documentation</w:t>
             </w:r>
           </w:p>
           <w:p>
@@ -1829,15 +1805,7 @@
                 <w:sz w:val="20"/>
                 <w:szCs w:val="20"/>
               </w:rPr>
-              <w:t xml:space="preserve">Design Model (UML sequence, collaboration diagrams, UML class diagrams, design patterns), Data </w:t>
-            </w:r>
-            <w:r>
-              <w:rPr>
-                <w:rFonts w:ascii="Times New Roman" w:eastAsia="Times New Roman" w:hAnsi="Times New Roman" w:cs="Times New Roman"/>
-                <w:sz w:val="20"/>
-                <w:szCs w:val="20"/>
-              </w:rPr>
-              <w:t>Model</w:t>
+              <w:t>Design Model (UML sequence, collaboration diagrams, UML class diagrams, design patterns), Data Model</w:t>
             </w:r>
           </w:p>
         </w:tc>
@@ -2085,16 +2053,7 @@
                 <w:sz w:val="20"/>
                 <w:szCs w:val="20"/>
               </w:rPr>
-              <w:t xml:space="preserve"> - </w:t>
-            </w:r>
-            <w:r>
-              <w:rPr>
-                <w:rFonts w:ascii="Times New Roman" w:eastAsia="Times New Roman" w:hAnsi="Times New Roman" w:cs="Times New Roman"/>
-                <w:b/>
-                <w:sz w:val="20"/>
-                <w:szCs w:val="20"/>
-              </w:rPr>
-              <w:t>final doc + implementation</w:t>
+              <w:t xml:space="preserve"> - final doc + implementation</w:t>
             </w:r>
           </w:p>
           <w:p>
@@ -2489,15 +2448,7 @@
                 <w:sz w:val="20"/>
                 <w:szCs w:val="20"/>
               </w:rPr>
-              <w:t xml:space="preserve"> – progress and discussi</w:t>
-            </w:r>
-            <w:r>
-              <w:rPr>
-                <w:rFonts w:ascii="Times New Roman" w:eastAsia="Times New Roman" w:hAnsi="Times New Roman" w:cs="Times New Roman"/>
-                <w:sz w:val="20"/>
-                <w:szCs w:val="20"/>
-              </w:rPr>
-              <w:t>on</w:t>
+              <w:t xml:space="preserve"> – progress and discussion</w:t>
             </w:r>
           </w:p>
           <w:p>
@@ -2859,16 +2810,7 @@
                 <w:sz w:val="20"/>
                 <w:szCs w:val="20"/>
               </w:rPr>
-              <w:t xml:space="preserve"> - </w:t>
-            </w:r>
-            <w:r>
-              <w:rPr>
-                <w:rFonts w:ascii="Times New Roman" w:eastAsia="Times New Roman" w:hAnsi="Times New Roman" w:cs="Times New Roman"/>
-                <w:b/>
-                <w:sz w:val="20"/>
-                <w:szCs w:val="20"/>
-              </w:rPr>
-              <w:t>final doc + implementation</w:t>
+              <w:t xml:space="preserve"> - final doc + implementation</w:t>
             </w:r>
           </w:p>
           <w:p>
@@ -2992,8 +2934,8 @@
                 <w:szCs w:val="20"/>
               </w:rPr>
             </w:pPr>
-            <w:bookmarkStart w:id="0" w:name="_gjdgxs" w:colFirst="0" w:colLast="0"/>
-            <w:bookmarkEnd w:id="0"/>
+            <w:bookmarkStart w:id="1" w:name="_gjdgxs" w:colFirst="0" w:colLast="0"/>
+            <w:bookmarkEnd w:id="1"/>
             <w:r>
               <w:rPr>
                 <w:rFonts w:ascii="Times New Roman" w:eastAsia="Times New Roman" w:hAnsi="Times New Roman" w:cs="Times New Roman"/>
@@ -3430,25 +3372,7 @@
                 <w:sz w:val="20"/>
                 <w:szCs w:val="20"/>
               </w:rPr>
-              <w:t xml:space="preserve">lab </w:t>
-            </w:r>
-            <w:r>
-              <w:rPr>
-                <w:rFonts w:ascii="Times New Roman" w:eastAsia="Times New Roman" w:hAnsi="Times New Roman" w:cs="Times New Roman"/>
-                <w:i/>
-                <w:sz w:val="20"/>
-                <w:szCs w:val="20"/>
-              </w:rPr>
-              <w:t>24</w:t>
-            </w:r>
-            <w:r>
-              <w:rPr>
-                <w:rFonts w:ascii="Times New Roman" w:eastAsia="Times New Roman" w:hAnsi="Times New Roman" w:cs="Times New Roman"/>
-                <w:i/>
-                <w:sz w:val="20"/>
-                <w:szCs w:val="20"/>
-              </w:rPr>
-              <w:t>.05</w:t>
+              <w:t>lab 24.05</w:t>
             </w:r>
           </w:p>
         </w:tc>
@@ -3871,16 +3795,7 @@
           <w:sz w:val="20"/>
           <w:szCs w:val="20"/>
         </w:rPr>
-        <w:t>No migration between gr</w:t>
-      </w:r>
-      <w:r>
-        <w:rPr>
-          <w:b/>
-          <w:color w:val="FF0000"/>
-          <w:sz w:val="20"/>
-          <w:szCs w:val="20"/>
-        </w:rPr>
-        <w:t xml:space="preserve">oups is allowed </w:t>
+        <w:t xml:space="preserve">No migration between groups is allowed </w:t>
       </w:r>
     </w:p>
     <w:p>
@@ -4031,8 +3946,8 @@
           <w:szCs w:val="20"/>
         </w:rPr>
       </w:pPr>
-      <w:bookmarkStart w:id="1" w:name="_30j0zll" w:colFirst="0" w:colLast="0"/>
-      <w:bookmarkEnd w:id="1"/>
+      <w:bookmarkStart w:id="2" w:name="_30j0zll" w:colFirst="0" w:colLast="0"/>
+      <w:bookmarkEnd w:id="2"/>
       <w:r>
         <w:rPr>
           <w:b/>
@@ -4045,7 +3960,12 @@
     </w:p>
     <w:p>
       <w:pPr>
+        <w:numPr>
+          <w:ilvl w:val="1"/>
+          <w:numId w:val="1"/>
+        </w:numPr>
         <w:spacing w:after="0" w:line="240" w:lineRule="auto"/>
+        <w:contextualSpacing/>
         <w:jc w:val="both"/>
         <w:rPr>
           <w:b/>
@@ -4054,6 +3974,15 @@
           <w:szCs w:val="20"/>
         </w:rPr>
       </w:pPr>
+      <w:r>
+        <w:rPr>
+          <w:b/>
+          <w:color w:val="FF0000"/>
+          <w:sz w:val="20"/>
+          <w:szCs w:val="20"/>
+        </w:rPr>
+        <w:t xml:space="preserve">Bonus &amp; Malus points will be given based on activity </w:t>
+      </w:r>
     </w:p>
     <w:p>
       <w:pPr>
@@ -4077,7 +4006,6 @@
           <w:szCs w:val="20"/>
         </w:rPr>
       </w:pPr>
-      <w:bookmarkStart w:id="2" w:name="_GoBack"/>
       <w:r>
         <w:rPr>
           <w:b/>
@@ -4087,7 +4015,6 @@
         <w:t xml:space="preserve">Attendance &amp; grading available for group 30432 at </w:t>
       </w:r>
     </w:p>
-    <w:bookmarkEnd w:id="2"/>
     <w:p>
       <w:pPr>
         <w:spacing w:after="0" w:line="240" w:lineRule="auto"/>
@@ -4099,69 +4026,17 @@
           <w:szCs w:val="20"/>
         </w:rPr>
       </w:pPr>
-      <w:r>
-        <w:rPr>
-          <w:b/>
-          <w:color w:val="auto"/>
-          <w:sz w:val="20"/>
-          <w:szCs w:val="20"/>
-        </w:rPr>
-        <w:fldChar w:fldCharType="begin"/>
-      </w:r>
-      <w:r>
-        <w:rPr>
-          <w:b/>
-          <w:color w:val="auto"/>
-          <w:sz w:val="20"/>
-          <w:szCs w:val="20"/>
-        </w:rPr>
-        <w:instrText xml:space="preserve"> HYPERLINK "</w:instrText>
-      </w:r>
-      <w:r>
-        <w:rPr>
-          <w:b/>
-          <w:color w:val="auto"/>
-          <w:sz w:val="20"/>
-          <w:szCs w:val="20"/>
-        </w:rPr>
-        <w:instrText>https://docs.google.com/spreadsheets/d/1ApGptGUDw5_2XexFEp67ymz8_GobG8YynoDnl13CxBc/edit?usp=sharing</w:instrText>
-      </w:r>
-      <w:r>
-        <w:rPr>
-          <w:b/>
-          <w:color w:val="auto"/>
-          <w:sz w:val="20"/>
-          <w:szCs w:val="20"/>
-        </w:rPr>
-        <w:instrText xml:space="preserve">" </w:instrText>
-      </w:r>
-      <w:r>
-        <w:rPr>
-          <w:b/>
-          <w:color w:val="auto"/>
-          <w:sz w:val="20"/>
-          <w:szCs w:val="20"/>
-        </w:rPr>
-        <w:fldChar w:fldCharType="separate"/>
-      </w:r>
-      <w:r>
-        <w:rPr>
-          <w:rStyle w:val="Hyperlink"/>
-          <w:b/>
-          <w:sz w:val="20"/>
-          <w:szCs w:val="20"/>
-        </w:rPr>
-        <w:t>https://docs.google.com/spreadsheets/d/1ApGptGUDw5_2XexFEp67ymz8_GobG8YynoDnl13CxBc/edit?usp=sharing</w:t>
-      </w:r>
-      <w:r>
-        <w:rPr>
-          <w:b/>
-          <w:color w:val="auto"/>
-          <w:sz w:val="20"/>
-          <w:szCs w:val="20"/>
-        </w:rPr>
-        <w:fldChar w:fldCharType="end"/>
-      </w:r>
+      <w:hyperlink r:id="rId6" w:history="1">
+        <w:r>
+          <w:rPr>
+            <w:rStyle w:val="Hyperlink"/>
+            <w:b/>
+            <w:sz w:val="20"/>
+            <w:szCs w:val="20"/>
+          </w:rPr>
+          <w:t>https://docs.google.com/spreadsheets/d/1ApGptGUDw5_2XexFEp67ymz8_GobG8YynoDnl13CxBc/edit?usp=sharing</w:t>
+        </w:r>
+      </w:hyperlink>
       <w:r>
         <w:rPr>
           <w:b/>

</xml_diff>